<commit_message>
[REVISIONS] Some more minor adjustments.
</commit_message>
<xml_diff>
--- a/03 ABSTRACT.docx
+++ b/03 ABSTRACT.docx
@@ -29,8 +29,8 @@
         <w:ind w:firstLine="720"/>
         <w:jc w:val="both"/>
         <w:rPr>
-          <w:del w:id="0" w:author="Bangon Kali" w:date="2014-03-30T14:51:00Z"/>
-          <w:rFonts w:ascii="Times New Roman" w:hAnsi="Times New Roman" w:cs="Times New Roman"/>
+          <w:rFonts w:ascii="Times New Roman" w:hAnsi="Times New Roman" w:cs="Times New Roman"/>
+          <w:b/>
           <w:sz w:val="24"/>
           <w:szCs w:val="24"/>
         </w:rPr>
@@ -105,17 +105,7 @@
           <w:sz w:val="24"/>
           <w:szCs w:val="24"/>
         </w:rPr>
-        <w:t xml:space="preserve"> A hardware and software integration system was designed for compatibility with the Cyclone V SoC SoCKit</w:t>
-      </w:r>
-      <w:bookmarkStart w:id="1" w:name="_GoBack"/>
-      <w:bookmarkEnd w:id="1"/>
-      <w:r>
-        <w:rPr>
-          <w:rFonts w:ascii="Times New Roman" w:hAnsi="Times New Roman" w:cs="Times New Roman"/>
-          <w:sz w:val="24"/>
-          <w:szCs w:val="24"/>
-        </w:rPr>
-        <w:t xml:space="preserve"> Development Board using Altera </w:t>
+        <w:t xml:space="preserve"> A hardware and software integration system was designed for compatibility with the Cyclone V SoC SoCKit Development Board using Altera </w:t>
       </w:r>
       <w:proofErr w:type="spellStart"/>
       <w:r>
@@ -169,16 +159,16 @@
         </w:rPr>
         <w:t xml:space="preserve"> was then developed to support the Development Board’s specification and the System Requirements such as USB Video Class Kernel Modules</w:t>
       </w:r>
-      <w:ins w:id="2" w:author="Bangon Kali" w:date="2014-03-30T12:46:00Z">
-        <w:r>
-          <w:rPr>
-            <w:rFonts w:ascii="Times New Roman" w:hAnsi="Times New Roman" w:cs="Times New Roman"/>
-            <w:sz w:val="24"/>
-            <w:szCs w:val="24"/>
-          </w:rPr>
-          <w:t xml:space="preserve"> for USB Web Cam Support</w:t>
-        </w:r>
-      </w:ins>
+      <w:bookmarkStart w:id="0" w:name="_GoBack"/>
+      <w:bookmarkEnd w:id="0"/>
+      <w:r>
+        <w:rPr>
+          <w:rFonts w:ascii="Times New Roman" w:hAnsi="Times New Roman" w:cs="Times New Roman"/>
+          <w:sz w:val="24"/>
+          <w:szCs w:val="24"/>
+        </w:rPr>
+        <w:t xml:space="preserve"> for USB Web Cam Support</w:t>
+      </w:r>
       <w:r>
         <w:rPr>
           <w:rFonts w:ascii="Times New Roman" w:hAnsi="Times New Roman" w:cs="Times New Roman"/>
@@ -205,36 +195,14 @@
         </w:rPr>
         <w:t xml:space="preserve"> tool-chain. OpenCV was then compiled within the Linux System and </w:t>
       </w:r>
-      <w:del w:id="3" w:author="Bangon Kali" w:date="2014-03-30T14:52:00Z">
-        <w:r>
-          <w:rPr>
-            <w:rFonts w:ascii="Times New Roman" w:hAnsi="Times New Roman" w:cs="Times New Roman"/>
-            <w:sz w:val="24"/>
-            <w:szCs w:val="24"/>
-          </w:rPr>
-          <w:delText>the Face Detection System was then configured</w:delText>
-        </w:r>
-      </w:del>
-      <w:ins w:id="4" w:author="Bangon Kali" w:date="2014-03-30T14:52:00Z">
-        <w:r>
-          <w:rPr>
-            <w:rFonts w:ascii="Times New Roman" w:hAnsi="Times New Roman" w:cs="Times New Roman"/>
-            <w:sz w:val="24"/>
-            <w:szCs w:val="24"/>
-          </w:rPr>
-          <w:t>a face detection program using OpenCV face detection functions was developed that would be compatible to the integrated system</w:t>
-        </w:r>
-      </w:ins>
-      <w:del w:id="5" w:author="Bangon Kali" w:date="2014-03-30T14:52:00Z">
-        <w:r>
-          <w:rPr>
-            <w:rFonts w:ascii="Times New Roman" w:hAnsi="Times New Roman" w:cs="Times New Roman"/>
-            <w:sz w:val="24"/>
-            <w:szCs w:val="24"/>
-          </w:rPr>
-          <w:delText xml:space="preserve"> to support the board</w:delText>
-        </w:r>
-      </w:del>
+      <w:r>
+        <w:rPr>
+          <w:rFonts w:ascii="Times New Roman" w:hAnsi="Times New Roman" w:cs="Times New Roman"/>
+          <w:sz w:val="24"/>
+          <w:szCs w:val="24"/>
+        </w:rPr>
+        <w:t>a face detection program using OpenCV face detection functions was developed that would be compatible to the integrated system</w:t>
+      </w:r>
       <w:r>
         <w:rPr>
           <w:rFonts w:ascii="Times New Roman" w:hAnsi="Times New Roman" w:cs="Times New Roman"/>
@@ -251,142 +219,38 @@
         </w:rPr>
         <w:t xml:space="preserve">a CISC based setup with </w:t>
       </w:r>
-      <w:ins w:id="6" w:author="Bangon Kali" w:date="2014-03-30T14:49:00Z">
-        <w:r>
-          <w:rPr>
-            <w:rFonts w:ascii="Times New Roman" w:hAnsi="Times New Roman" w:cs="Times New Roman"/>
-            <w:sz w:val="24"/>
-            <w:szCs w:val="24"/>
-          </w:rPr>
-          <w:t>Intel(R) Core(TM) i7-2670QM CPU @ 2.20GHz</w:t>
-        </w:r>
-        <w:r>
-          <w:rPr>
-            <w:rFonts w:ascii="Times New Roman" w:hAnsi="Times New Roman" w:cs="Times New Roman"/>
-            <w:sz w:val="24"/>
-            <w:szCs w:val="24"/>
-          </w:rPr>
-          <w:t>.</w:t>
-        </w:r>
-      </w:ins>
-      <w:del w:id="7" w:author="Bangon Kali" w:date="2014-03-30T14:49:00Z">
-        <w:r>
-          <w:rPr>
-            <w:rFonts w:ascii="Times New Roman" w:hAnsi="Times New Roman" w:cs="Times New Roman"/>
-            <w:sz w:val="24"/>
-            <w:szCs w:val="24"/>
-          </w:rPr>
-          <w:delText>Intel Core i7</w:delText>
-        </w:r>
-      </w:del>
-      <w:ins w:id="8" w:author="Bangon Kali" w:date="2014-03-30T14:49:00Z">
-        <w:r>
-          <w:rPr>
-            <w:rFonts w:ascii="Times New Roman" w:hAnsi="Times New Roman" w:cs="Times New Roman"/>
-            <w:sz w:val="24"/>
-            <w:szCs w:val="24"/>
-          </w:rPr>
-          <w:t xml:space="preserve"> The results showed that the SoC is slower by 43% </w:t>
-        </w:r>
-      </w:ins>
-      <w:ins w:id="9" w:author="Bangon Kali" w:date="2014-03-30T14:50:00Z">
-        <w:r>
-          <w:rPr>
-            <w:rFonts w:ascii="Times New Roman" w:hAnsi="Times New Roman" w:cs="Times New Roman"/>
-            <w:sz w:val="24"/>
-            <w:szCs w:val="24"/>
-          </w:rPr>
-          <w:t>compared to the Intel Core i7 setup</w:t>
-        </w:r>
-      </w:ins>
-      <w:ins w:id="10" w:author="Bangon Kali" w:date="2014-03-30T14:53:00Z">
-        <w:r>
-          <w:rPr>
-            <w:rFonts w:ascii="Times New Roman" w:hAnsi="Times New Roman" w:cs="Times New Roman"/>
-            <w:sz w:val="24"/>
-            <w:szCs w:val="24"/>
-          </w:rPr>
-          <w:t xml:space="preserve"> in detecting a face from the standard Lena.jpg input file</w:t>
-        </w:r>
-      </w:ins>
-      <w:ins w:id="11" w:author="Bangon Kali" w:date="2014-03-30T14:50:00Z">
-        <w:r>
-          <w:rPr>
-            <w:rFonts w:ascii="Times New Roman" w:hAnsi="Times New Roman" w:cs="Times New Roman"/>
-            <w:sz w:val="24"/>
-            <w:szCs w:val="24"/>
-          </w:rPr>
-          <w:t>.</w:t>
-        </w:r>
-      </w:ins>
-    </w:p>
-    <w:p>
-      <w:pPr>
-        <w:spacing w:line="480" w:lineRule="auto"/>
-        <w:ind w:firstLine="720"/>
-        <w:jc w:val="both"/>
-        <w:rPr>
-          <w:del w:id="12" w:author="Bangon Kali" w:date="2014-03-30T14:51:00Z"/>
-          <w:rFonts w:ascii="Times New Roman" w:hAnsi="Times New Roman" w:cs="Times New Roman"/>
-          <w:sz w:val="24"/>
-          <w:szCs w:val="24"/>
-        </w:rPr>
-      </w:pPr>
-    </w:p>
-    <w:p>
-      <w:pPr>
-        <w:spacing w:line="480" w:lineRule="auto"/>
-        <w:ind w:firstLine="720"/>
-        <w:jc w:val="both"/>
-        <w:rPr>
-          <w:rFonts w:ascii="Times New Roman" w:hAnsi="Times New Roman" w:cs="Times New Roman"/>
-          <w:b/>
-          <w:sz w:val="24"/>
-          <w:szCs w:val="24"/>
-        </w:rPr>
-      </w:pPr>
-      <w:del w:id="13" w:author="Bangon Kali" w:date="2014-03-30T14:51:00Z">
-        <w:r>
-          <w:rPr>
-            <w:rFonts w:ascii="Times New Roman" w:hAnsi="Times New Roman" w:cs="Times New Roman"/>
-            <w:sz w:val="24"/>
-            <w:szCs w:val="24"/>
-          </w:rPr>
-          <w:delText xml:space="preserve">This research investigates that the Hybrid ARM and FPGA System on a Chip driven by Linux the open source operating system and the OpenCV Computer Vision Library is a potential platform for future </w:delText>
-        </w:r>
-        <w:r>
-          <w:rPr>
-            <w:rFonts w:ascii="Times New Roman" w:hAnsi="Times New Roman" w:cs="Times New Roman"/>
-            <w:sz w:val="24"/>
-            <w:szCs w:val="24"/>
-          </w:rPr>
-          <w:delText>Computer</w:delText>
-        </w:r>
-        <w:r>
-          <w:rPr>
-            <w:rFonts w:ascii="Times New Roman" w:hAnsi="Times New Roman" w:cs="Times New Roman"/>
-            <w:sz w:val="24"/>
-            <w:szCs w:val="24"/>
-          </w:rPr>
-          <w:delText xml:space="preserve"> Vision </w:delText>
-        </w:r>
-        <w:r>
-          <w:rPr>
-            <w:rFonts w:ascii="Times New Roman" w:hAnsi="Times New Roman" w:cs="Times New Roman"/>
-            <w:sz w:val="24"/>
-            <w:szCs w:val="24"/>
-          </w:rPr>
-          <w:delText>Applications</w:delText>
-        </w:r>
-        <w:r>
-          <w:rPr>
-            <w:rFonts w:ascii="Times New Roman" w:hAnsi="Times New Roman" w:cs="Times New Roman"/>
-            <w:sz w:val="24"/>
-            <w:szCs w:val="24"/>
-          </w:rPr>
-          <w:delText>.</w:delText>
-        </w:r>
-      </w:del>
+      <w:r>
+        <w:rPr>
+          <w:rFonts w:ascii="Times New Roman" w:hAnsi="Times New Roman" w:cs="Times New Roman"/>
+          <w:sz w:val="24"/>
+          <w:szCs w:val="24"/>
+        </w:rPr>
+        <w:t>Intel(R) Core(TM) i7-2670QM CPU @ 2.20GHz</w:t>
+      </w:r>
+      <w:r>
+        <w:rPr>
+          <w:rFonts w:ascii="Times New Roman" w:hAnsi="Times New Roman" w:cs="Times New Roman"/>
+          <w:sz w:val="24"/>
+          <w:szCs w:val="24"/>
+        </w:rPr>
+        <w:t>. The results showed that the SoC is slower by 43% compared to the Intel Core i7 setup</w:t>
+      </w:r>
+      <w:r>
+        <w:rPr>
+          <w:rFonts w:ascii="Times New Roman" w:hAnsi="Times New Roman" w:cs="Times New Roman"/>
+          <w:sz w:val="24"/>
+          <w:szCs w:val="24"/>
+        </w:rPr>
+        <w:t xml:space="preserve"> in detecting a face from the standard Lena.jpg input file</w:t>
+      </w:r>
+      <w:r>
+        <w:rPr>
+          <w:rFonts w:ascii="Times New Roman" w:hAnsi="Times New Roman" w:cs="Times New Roman"/>
+          <w:sz w:val="24"/>
+          <w:szCs w:val="24"/>
+        </w:rPr>
+        <w:t>.</w:t>
+      </w:r>
       <w:r>
         <w:rPr>
           <w:rFonts w:ascii="Times New Roman" w:hAnsi="Times New Roman" w:cs="Times New Roman"/>
@@ -1350,14 +1214,6 @@
     <w:abstractNumId w:val="0"/>
   </w:num>
 </w:numbering>
-</file>
-
-<file path=word/people.xml><?xml version="1.0" encoding="utf-8"?>
-<w15:people xmlns:wpc="http://schemas.microsoft.com/office/word/2010/wordprocessingCanvas" xmlns:mc="http://schemas.openxmlformats.org/markup-compatibility/2006" xmlns:o="urn:schemas-microsoft-com:office:office" xmlns:r="http://schemas.openxmlformats.org/officeDocument/2006/relationships" xmlns:m="http://schemas.openxmlformats.org/officeDocument/2006/math" xmlns:v="urn:schemas-microsoft-com:vml" xmlns:wp14="http://schemas.microsoft.com/office/word/2010/wordprocessingDrawing" xmlns:wp="http://schemas.openxmlformats.org/drawingml/2006/wordprocessingDrawing" xmlns:w10="urn:schemas-microsoft-com:office:word" xmlns:w="http://schemas.openxmlformats.org/wordprocessingml/2006/main" xmlns:w14="http://schemas.microsoft.com/office/word/2010/wordml" xmlns:w15="http://schemas.microsoft.com/office/word/2012/wordml" xmlns:wpg="http://schemas.microsoft.com/office/word/2010/wordprocessingGroup" xmlns:wpi="http://schemas.microsoft.com/office/word/2010/wordprocessingInk" xmlns:wne="http://schemas.microsoft.com/office/word/2006/wordml" xmlns:wps="http://schemas.microsoft.com/office/word/2010/wordprocessingShape" mc:Ignorable="w14 w15 wp14">
-  <w15:person w15:author="Bangon Kali">
-    <w15:presenceInfo w15:providerId="Windows Live" w15:userId="151cffdd50ce755d"/>
-  </w15:person>
-</w15:people>
 </file>
 
 <file path=word/styles.xml><?xml version="1.0" encoding="utf-8"?>
@@ -2289,7 +2145,7 @@
 </file>
 
 <file path=customXml/itemProps1.xml><?xml version="1.0" encoding="utf-8"?>
-<ds:datastoreItem xmlns:ds="http://schemas.openxmlformats.org/officeDocument/2006/customXml" ds:itemID="{D941B393-C320-4B82-A1D8-043BD6840325}">
+<ds:datastoreItem xmlns:ds="http://schemas.openxmlformats.org/officeDocument/2006/customXml" ds:itemID="{D7953BFE-C1E8-4117-A666-C8C71E5B8883}">
   <ds:schemaRefs>
     <ds:schemaRef ds:uri="http://schemas.openxmlformats.org/officeDocument/2006/bibliography"/>
   </ds:schemaRefs>

</xml_diff>